<commit_message>
updated docs folder;  staying at v1.0 until stable
</commit_message>
<xml_diff>
--- a/docs/TBX_basic_module_1.0/Basic Module Definition.docx
+++ b/docs/TBX_basic_module_1.0/Basic Module Definition.docx
@@ -125,8 +125,6 @@
       <w:r>
         <w:t xml:space="preserve"> </w:t>
       </w:r>
-      <w:bookmarkStart w:id="0" w:name="_GoBack"/>
-      <w:bookmarkEnd w:id="0"/>
     </w:p>
     <w:p>
       <w:pPr>
@@ -397,13 +395,15 @@
                 <w:color w:val="000000"/>
               </w:rPr>
             </w:pPr>
-            <w:r>
-              <w:rPr>
-                <w:rFonts w:ascii="Calibri" w:eastAsia="Times New Roman" w:hAnsi="Calibri" w:cs="Calibri"/>
-                <w:color w:val="000000"/>
-              </w:rPr>
-              <w:t>PCDATA</w:t>
-            </w:r>
+            <w:proofErr w:type="spellStart"/>
+            <w:r>
+              <w:rPr>
+                <w:rFonts w:ascii="Calibri" w:eastAsia="Times New Roman" w:hAnsi="Calibri" w:cs="Calibri"/>
+                <w:color w:val="000000"/>
+              </w:rPr>
+              <w:t>noteText</w:t>
+            </w:r>
+            <w:proofErr w:type="spellEnd"/>
           </w:p>
         </w:tc>
         <w:tc>
@@ -1543,6 +1543,30 @@
                 <w:color w:val="000000"/>
               </w:rPr>
               <w:t>langSec</w:t>
+            </w:r>
+            <w:proofErr w:type="spellEnd"/>
+          </w:p>
+          <w:p>
+            <w:pPr>
+              <w:pStyle w:val="ListParagraph"/>
+              <w:numPr>
+                <w:ilvl w:val="0"/>
+                <w:numId w:val="5"/>
+              </w:numPr>
+              <w:ind w:left="166" w:hanging="166"/>
+              <w:cnfStyle w:val="000000000000" w:firstRow="0" w:lastRow="0" w:firstColumn="0" w:lastColumn="0" w:oddVBand="0" w:evenVBand="0" w:oddHBand="0" w:evenHBand="0" w:firstRowFirstColumn="0" w:firstRowLastColumn="0" w:lastRowFirstColumn="0" w:lastRowLastColumn="0"/>
+              <w:rPr>
+                <w:rFonts w:ascii="Calibri" w:eastAsia="Times New Roman" w:hAnsi="Calibri" w:cs="Calibri"/>
+                <w:color w:val="000000"/>
+              </w:rPr>
+            </w:pPr>
+            <w:proofErr w:type="spellStart"/>
+            <w:r>
+              <w:rPr>
+                <w:rFonts w:ascii="Calibri" w:eastAsia="Times New Roman" w:hAnsi="Calibri" w:cs="Calibri"/>
+                <w:color w:val="000000"/>
+              </w:rPr>
+              <w:t>termSec</w:t>
             </w:r>
             <w:proofErr w:type="spellEnd"/>
           </w:p>
@@ -2070,6 +2094,7 @@
                 <w:sz w:val="24"/>
                 <w:szCs w:val="24"/>
               </w:rPr>
+              <w:lastRenderedPageBreak/>
               <w:t>progressBar</w:t>
             </w:r>
             <w:proofErr w:type="spellEnd"/>
@@ -2100,7 +2125,6 @@
                 <w:sz w:val="24"/>
                 <w:szCs w:val="24"/>
               </w:rPr>
-              <w:lastRenderedPageBreak/>
               <w:t>pushButton</w:t>
             </w:r>
             <w:proofErr w:type="spellEnd"/>
@@ -2808,6 +2832,30 @@
             </w:r>
             <w:proofErr w:type="spellEnd"/>
           </w:p>
+          <w:p>
+            <w:pPr>
+              <w:pStyle w:val="ListParagraph"/>
+              <w:numPr>
+                <w:ilvl w:val="0"/>
+                <w:numId w:val="4"/>
+              </w:numPr>
+              <w:ind w:left="166" w:hanging="166"/>
+              <w:cnfStyle w:val="000000000000" w:firstRow="0" w:lastRow="0" w:firstColumn="0" w:lastColumn="0" w:oddVBand="0" w:evenVBand="0" w:oddHBand="0" w:evenHBand="0" w:firstRowFirstColumn="0" w:firstRowLastColumn="0" w:lastRowFirstColumn="0" w:lastRowLastColumn="0"/>
+              <w:rPr>
+                <w:rFonts w:ascii="Calibri" w:eastAsia="Times New Roman" w:hAnsi="Calibri" w:cs="Calibri"/>
+                <w:color w:val="000000"/>
+              </w:rPr>
+            </w:pPr>
+            <w:proofErr w:type="spellStart"/>
+            <w:r>
+              <w:rPr>
+                <w:rFonts w:ascii="Calibri" w:eastAsia="Times New Roman" w:hAnsi="Calibri" w:cs="Calibri"/>
+                <w:color w:val="000000"/>
+              </w:rPr>
+              <w:t>termSec</w:t>
+            </w:r>
+            <w:proofErr w:type="spellEnd"/>
+          </w:p>
         </w:tc>
       </w:tr>
       <w:tr>
@@ -2931,7 +2979,40 @@
                 <w:rFonts w:ascii="Calibri" w:eastAsia="Times New Roman" w:hAnsi="Calibri" w:cs="Calibri"/>
                 <w:color w:val="000000"/>
               </w:rPr>
-              <w:t>conceptEntry</w:t>
+              <w:t>conc</w:t>
+            </w:r>
+            <w:bookmarkStart w:id="0" w:name="_GoBack"/>
+            <w:bookmarkEnd w:id="0"/>
+            <w:r>
+              <w:rPr>
+                <w:rFonts w:ascii="Calibri" w:eastAsia="Times New Roman" w:hAnsi="Calibri" w:cs="Calibri"/>
+                <w:color w:val="000000"/>
+              </w:rPr>
+              <w:t>eptEntry</w:t>
+            </w:r>
+            <w:proofErr w:type="spellEnd"/>
+          </w:p>
+          <w:p>
+            <w:pPr>
+              <w:pStyle w:val="ListParagraph"/>
+              <w:numPr>
+                <w:ilvl w:val="0"/>
+                <w:numId w:val="5"/>
+              </w:numPr>
+              <w:ind w:left="166" w:hanging="166"/>
+              <w:cnfStyle w:val="000000100000" w:firstRow="0" w:lastRow="0" w:firstColumn="0" w:lastColumn="0" w:oddVBand="0" w:evenVBand="0" w:oddHBand="1" w:evenHBand="0" w:firstRowFirstColumn="0" w:firstRowLastColumn="0" w:lastRowFirstColumn="0" w:lastRowLastColumn="0"/>
+              <w:rPr>
+                <w:rFonts w:ascii="Calibri" w:eastAsia="Times New Roman" w:hAnsi="Calibri" w:cs="Calibri"/>
+                <w:color w:val="000000"/>
+              </w:rPr>
+            </w:pPr>
+            <w:proofErr w:type="spellStart"/>
+            <w:r>
+              <w:rPr>
+                <w:rFonts w:ascii="Calibri" w:eastAsia="Times New Roman" w:hAnsi="Calibri" w:cs="Calibri"/>
+                <w:color w:val="000000"/>
+              </w:rPr>
+              <w:t>langSec</w:t>
             </w:r>
             <w:proofErr w:type="spellEnd"/>
           </w:p>
@@ -4725,7 +4806,7 @@
 </file>
 
 <file path=customXml/itemProps1.xml><?xml version="1.0" encoding="utf-8"?>
-<ds:datastoreItem xmlns:ds="http://schemas.openxmlformats.org/officeDocument/2006/customXml" ds:itemID="{76E0A050-5395-44D4-B7D0-3402FE9EE727}">
+<ds:datastoreItem xmlns:ds="http://schemas.openxmlformats.org/officeDocument/2006/customXml" ds:itemID="{CEAA3C69-95A4-4BC2-8600-3D1E9231C0A6}">
   <ds:schemaRefs>
     <ds:schemaRef ds:uri="http://schemas.openxmlformats.org/officeDocument/2006/bibliography"/>
   </ds:schemaRefs>

</xml_diff>